<commit_message>
Added teamwork project for the course QA fundamentals
</commit_message>
<xml_diff>
--- a/QA Fundamentals/Lectures/3.1.Source control systems.docx
+++ b/QA Fundamentals/Lectures/3.1.Source control systems.docx
@@ -174,17 +174,7 @@
           <w:szCs w:val="40"/>
           <w:lang w:val="bg-BG"/>
         </w:rPr>
-        <w:t xml:space="preserve"> от преди месец </w:t>
-      </w:r>
-      <w:bookmarkStart w:id="0" w:name="_GoBack"/>
-      <w:bookmarkEnd w:id="0"/>
-      <w:r>
-        <w:rPr>
-          <w:sz w:val="32"/>
-          <w:szCs w:val="40"/>
-          <w:lang w:val="bg-BG"/>
-        </w:rPr>
-        <w:t>например.</w:t>
+        <w:t xml:space="preserve"> от преди месец например.</w:t>
       </w:r>
     </w:p>
     <w:p>
@@ -847,15 +837,46 @@
           <w:sz w:val="32"/>
           <w:szCs w:val="40"/>
         </w:rPr>
-        <w:t>Commit/Check-in – submit-</w:t>
-      </w:r>
-      <w:r>
-        <w:rPr>
-          <w:sz w:val="32"/>
-          <w:szCs w:val="40"/>
-          <w:lang w:val="bg-BG"/>
-        </w:rPr>
-        <w:t xml:space="preserve">ва промените, които сме направили на нашата локална машина, в отдалеченото </w:t>
+        <w:t>Push</w:t>
+      </w:r>
+      <w:r>
+        <w:rPr>
+          <w:sz w:val="32"/>
+          <w:szCs w:val="40"/>
+        </w:rPr>
+        <w:t xml:space="preserve"> – submit-</w:t>
+      </w:r>
+      <w:r>
+        <w:rPr>
+          <w:sz w:val="32"/>
+          <w:szCs w:val="40"/>
+          <w:lang w:val="bg-BG"/>
+        </w:rPr>
+        <w:t xml:space="preserve">ва промените, които сме направили на </w:t>
+      </w:r>
+      <w:r>
+        <w:rPr>
+          <w:sz w:val="32"/>
+          <w:szCs w:val="40"/>
+          <w:lang w:val="bg-BG"/>
+        </w:rPr>
+        <w:t>нашето</w:t>
+      </w:r>
+      <w:r>
+        <w:rPr>
+          <w:sz w:val="32"/>
+          <w:szCs w:val="40"/>
+          <w:lang w:val="bg-BG"/>
+        </w:rPr>
+        <w:t xml:space="preserve"> </w:t>
+      </w:r>
+      <w:r>
+        <w:rPr>
+          <w:sz w:val="32"/>
+          <w:szCs w:val="40"/>
+          <w:lang w:val="bg-BG"/>
+        </w:rPr>
+        <w:t xml:space="preserve">локално </w:t>
       </w:r>
       <w:r>
         <w:rPr>
@@ -870,7 +891,22 @@
           <w:szCs w:val="40"/>
           <w:lang w:val="bg-BG"/>
         </w:rPr>
-        <w:t xml:space="preserve">, където се </w:t>
+        <w:t xml:space="preserve">, в отдалеченото </w:t>
+      </w:r>
+      <w:r>
+        <w:rPr>
+          <w:sz w:val="32"/>
+          <w:szCs w:val="40"/>
+        </w:rPr>
+        <w:t>repository</w:t>
+      </w:r>
+      <w:r>
+        <w:rPr>
+          <w:sz w:val="32"/>
+          <w:szCs w:val="40"/>
+          <w:lang w:val="bg-BG"/>
+        </w:rPr>
+        <w:t xml:space="preserve">, където се намира </w:t>
       </w:r>
       <w:r>
         <w:rPr>
@@ -879,7 +915,37 @@
           <w:lang w:val="bg-BG"/>
         </w:rPr>
         <w:lastRenderedPageBreak/>
-        <w:t>намира проекта.Автоматично се създава нова версия.В този случай може да възникнат конфликти</w:t>
+        <w:t>проекта.</w:t>
+      </w:r>
+      <w:r>
+        <w:rPr>
+          <w:sz w:val="32"/>
+          <w:szCs w:val="40"/>
+        </w:rPr>
+        <w:t xml:space="preserve"> </w:t>
+      </w:r>
+      <w:r>
+        <w:rPr>
+          <w:sz w:val="32"/>
+          <w:szCs w:val="40"/>
+          <w:lang w:val="bg-BG"/>
+        </w:rPr>
+        <w:t>Автоматично се създава нова версия.</w:t>
+      </w:r>
+      <w:r>
+        <w:rPr>
+          <w:sz w:val="32"/>
+          <w:szCs w:val="40"/>
+        </w:rPr>
+        <w:t xml:space="preserve"> </w:t>
+      </w:r>
+      <w:r>
+        <w:rPr>
+          <w:sz w:val="32"/>
+          <w:szCs w:val="40"/>
+          <w:lang w:val="bg-BG"/>
+        </w:rPr>
+        <w:t>В този случай може да възникнат конфликти</w:t>
       </w:r>
     </w:p>
     <w:p>
@@ -1261,7 +1327,23 @@
           <w:szCs w:val="40"/>
           <w:lang w:val="bg-BG"/>
         </w:rPr>
-        <w:t xml:space="preserve"> искат да модифицират една и същ файл. Тук няма </w:t>
+        <w:t xml:space="preserve"> искат да модифицират ед</w:t>
+      </w:r>
+      <w:r>
+        <w:rPr>
+          <w:sz w:val="32"/>
+          <w:szCs w:val="40"/>
+          <w:lang w:val="bg-BG"/>
+        </w:rPr>
+        <w:t>ин</w:t>
+      </w:r>
+      <w:r>
+        <w:rPr>
+          <w:sz w:val="32"/>
+          <w:szCs w:val="40"/>
+          <w:lang w:val="bg-BG"/>
+        </w:rPr>
+        <w:t xml:space="preserve"> и същ файл. Тук няма </w:t>
       </w:r>
       <w:r>
         <w:rPr>
@@ -1270,6 +1352,8 @@
         </w:rPr>
         <w:t>version control</w:t>
       </w:r>
+      <w:bookmarkStart w:id="0" w:name="_GoBack"/>
+      <w:bookmarkEnd w:id="0"/>
     </w:p>
     <w:p>
       <w:pPr>

</xml_diff>